<commit_message>
Stefan: treci commit - ssuovi koji su promakli
</commit_message>
<xml_diff>
--- a/SSU/1 Registracija.docx
+++ b/SSU/1 Registracija.docx
@@ -142,8 +142,17 @@
           <w:sz w:val="36"/>
           <w:szCs w:val="36"/>
         </w:rPr>
-        <w:t>Projekat</w:t>
-      </w:r>
+        <w:t>Projeka</w:t>
+      </w:r>
+      <w:r>
+        <w:rPr>
+          <w:sz w:val="36"/>
+          <w:szCs w:val="36"/>
+        </w:rPr>
+        <w:t>t</w:t>
+      </w:r>
+      <w:bookmarkStart w:id="0" w:name="_GoBack"/>
+      <w:bookmarkEnd w:id="0"/>
       <w:proofErr w:type="spellEnd"/>
       <w:r>
         <w:rPr>
@@ -1364,7 +1373,7 @@
       <w:pPr>
         <w:pStyle w:val="Heading1"/>
       </w:pPr>
-      <w:bookmarkStart w:id="0" w:name="_Toc508657716"/>
+      <w:bookmarkStart w:id="1" w:name="_Toc508657716"/>
       <w:r>
         <w:lastRenderedPageBreak/>
         <w:t xml:space="preserve">1. </w:t>
@@ -1373,14 +1382,14 @@
       <w:r>
         <w:t>Uvod</w:t>
       </w:r>
-      <w:bookmarkEnd w:id="0"/>
+      <w:bookmarkEnd w:id="1"/>
       <w:proofErr w:type="spellEnd"/>
     </w:p>
     <w:p>
       <w:pPr>
         <w:pStyle w:val="Heading3"/>
       </w:pPr>
-      <w:bookmarkStart w:id="1" w:name="_Toc508657717"/>
+      <w:bookmarkStart w:id="2" w:name="_Toc508657717"/>
       <w:r>
         <w:t xml:space="preserve">1.1 </w:t>
       </w:r>
@@ -1388,7 +1397,7 @@
       <w:r>
         <w:t>Rezime</w:t>
       </w:r>
-      <w:bookmarkEnd w:id="1"/>
+      <w:bookmarkEnd w:id="2"/>
       <w:proofErr w:type="spellEnd"/>
     </w:p>
     <w:p>
@@ -1445,7 +1454,7 @@
       <w:pPr>
         <w:pStyle w:val="Heading3"/>
       </w:pPr>
-      <w:bookmarkStart w:id="2" w:name="_Toc508657718"/>
+      <w:bookmarkStart w:id="3" w:name="_Toc508657718"/>
       <w:r>
         <w:t xml:space="preserve">1.2 </w:t>
       </w:r>
@@ -1457,7 +1466,7 @@
       <w:r>
         <w:t xml:space="preserve"> </w:t>
       </w:r>
-      <w:bookmarkEnd w:id="2"/>
+      <w:bookmarkEnd w:id="3"/>
     </w:p>
     <w:p>
       <w:pPr>
@@ -1551,8 +1560,6 @@
       <w:r>
         <w:t>,</w:t>
       </w:r>
-      <w:bookmarkStart w:id="3" w:name="_GoBack"/>
-      <w:bookmarkEnd w:id="3"/>
       <w:r>
         <w:t xml:space="preserve"> a </w:t>
       </w:r>
@@ -3761,7 +3768,7 @@
 </file>
 
 <file path=customXml/itemProps1.xml><?xml version="1.0" encoding="utf-8"?>
-<ds:datastoreItem xmlns:ds="http://schemas.openxmlformats.org/officeDocument/2006/customXml" ds:itemID="{8112EEDE-3B31-4E61-BED5-F1788F344F8A}">
+<ds:datastoreItem xmlns:ds="http://schemas.openxmlformats.org/officeDocument/2006/customXml" ds:itemID="{021BEE14-4853-49C5-8A25-7D0EF939E2AA}">
   <ds:schemaRefs>
     <ds:schemaRef ds:uri="http://schemas.openxmlformats.org/officeDocument/2006/bibliography"/>
   </ds:schemaRefs>

</xml_diff>